<commit_message>
add new time line project
</commit_message>
<xml_diff>
--- a/timeline/Time Line Project Running Hour.docx
+++ b/timeline/Time Line Project Running Hour.docx
@@ -1659,6 +1659,7 @@
                 <w:sz w:val="18"/>
                 <w:szCs w:val="18"/>
               </w:rPr>
+              <w:t xml:space="preserve">23/02/2024</w:t>
             </w:r>
             <w:r>
               <w:rPr>
@@ -1707,6 +1708,7 @@
                 <w:sz w:val="18"/>
                 <w:szCs w:val="18"/>
               </w:rPr>
+              <w:t xml:space="preserve">24/02/2024</w:t>
             </w:r>
             <w:r>
               <w:rPr>
@@ -1755,6 +1757,7 @@
                 <w:sz w:val="18"/>
                 <w:szCs w:val="18"/>
               </w:rPr>
+              <w:t xml:space="preserve">24/02/2024</w:t>
             </w:r>
             <w:r>
               <w:rPr>
@@ -1803,13 +1806,7 @@
                 <w:sz w:val="18"/>
                 <w:szCs w:val="18"/>
               </w:rPr>
-            </w:r>
-            <w:r>
-              <w:rPr>
-                <w:rFonts w:ascii="Ubuntu" w:hAnsi="Ubuntu"/>
-                <w:sz w:val="18"/>
-                <w:szCs w:val="18"/>
-              </w:rPr>
+              <w:t xml:space="preserve">2</w:t>
             </w:r>
             <w:r>
               <w:rPr>
@@ -2103,6 +2100,7 @@
                 <w:sz w:val="18"/>
                 <w:szCs w:val="18"/>
               </w:rPr>
+              <w:t xml:space="preserve">26/02/2024</w:t>
             </w:r>
             <w:r>
               <w:rPr>
@@ -2151,6 +2149,7 @@
                 <w:sz w:val="18"/>
                 <w:szCs w:val="18"/>
               </w:rPr>
+              <w:t xml:space="preserve">26/02/2024</w:t>
             </w:r>
             <w:r>
               <w:rPr>
@@ -2199,6 +2198,7 @@
                 <w:sz w:val="18"/>
                 <w:szCs w:val="18"/>
               </w:rPr>
+              <w:t xml:space="preserve">26/02/2024</w:t>
             </w:r>
             <w:r>
               <w:rPr>
@@ -2247,6 +2247,7 @@
                 <w:sz w:val="18"/>
                 <w:szCs w:val="18"/>
               </w:rPr>
+              <w:t xml:space="preserve">1</w:t>
             </w:r>
             <w:r>
               <w:rPr>
@@ -2495,6 +2496,7 @@
                 <w:sz w:val="18"/>
                 <w:szCs w:val="18"/>
               </w:rPr>
+              <w:t xml:space="preserve">27/02/2024</w:t>
             </w:r>
             <w:r>
               <w:rPr>
@@ -2543,6 +2545,35 @@
                 <w:sz w:val="18"/>
                 <w:szCs w:val="18"/>
               </w:rPr>
+              <w:t xml:space="preserve">27/02/2024</w:t>
+            </w:r>
+            <w:r>
+              <w:rPr>
+                <w:rFonts w:ascii="Ubuntu" w:hAnsi="Ubuntu"/>
+                <w:sz w:val="18"/>
+                <w:szCs w:val="18"/>
+              </w:rPr>
+            </w:r>
+            <w:r>
+              <w:rPr>
+                <w:rFonts w:ascii="Ubuntu" w:hAnsi="Ubuntu"/>
+                <w:sz w:val="18"/>
+                <w:szCs w:val="18"/>
+              </w:rPr>
+            </w:r>
+            <w:r>
+              <w:rPr>
+                <w:rFonts w:ascii="Ubuntu" w:hAnsi="Ubuntu"/>
+                <w:sz w:val="18"/>
+                <w:szCs w:val="18"/>
+              </w:rPr>
+            </w:r>
+            <w:r>
+              <w:rPr>
+                <w:rFonts w:ascii="Ubuntu" w:hAnsi="Ubuntu"/>
+                <w:sz w:val="18"/>
+                <w:szCs w:val="18"/>
+              </w:rPr>
             </w:r>
             <w:r>
               <w:rPr>
@@ -2591,6 +2622,35 @@
                 <w:sz w:val="18"/>
                 <w:szCs w:val="18"/>
               </w:rPr>
+              <w:t xml:space="preserve">27/02/2024</w:t>
+            </w:r>
+            <w:r>
+              <w:rPr>
+                <w:rFonts w:ascii="Ubuntu" w:hAnsi="Ubuntu"/>
+                <w:sz w:val="18"/>
+                <w:szCs w:val="18"/>
+              </w:rPr>
+            </w:r>
+            <w:r>
+              <w:rPr>
+                <w:rFonts w:ascii="Ubuntu" w:hAnsi="Ubuntu"/>
+                <w:sz w:val="18"/>
+                <w:szCs w:val="18"/>
+              </w:rPr>
+            </w:r>
+            <w:r>
+              <w:rPr>
+                <w:rFonts w:ascii="Ubuntu" w:hAnsi="Ubuntu"/>
+                <w:sz w:val="18"/>
+                <w:szCs w:val="18"/>
+              </w:rPr>
+            </w:r>
+            <w:r>
+              <w:rPr>
+                <w:rFonts w:ascii="Ubuntu" w:hAnsi="Ubuntu"/>
+                <w:sz w:val="18"/>
+                <w:szCs w:val="18"/>
+              </w:rPr>
             </w:r>
             <w:r>
               <w:rPr>
@@ -2639,6 +2699,7 @@
                 <w:sz w:val="18"/>
                 <w:szCs w:val="18"/>
               </w:rPr>
+              <w:t xml:space="preserve">1</w:t>
             </w:r>
             <w:r>
               <w:rPr>
@@ -2894,6 +2955,7 @@
                 <w:sz w:val="18"/>
                 <w:szCs w:val="18"/>
               </w:rPr>
+              <w:t xml:space="preserve">28/02/2024</w:t>
             </w:r>
             <w:r>
               <w:rPr>
@@ -2942,6 +3004,35 @@
                 <w:sz w:val="18"/>
                 <w:szCs w:val="18"/>
               </w:rPr>
+              <w:t xml:space="preserve">28/02/2024</w:t>
+            </w:r>
+            <w:r>
+              <w:rPr>
+                <w:rFonts w:ascii="Ubuntu" w:hAnsi="Ubuntu"/>
+                <w:sz w:val="18"/>
+                <w:szCs w:val="18"/>
+              </w:rPr>
+            </w:r>
+            <w:r>
+              <w:rPr>
+                <w:rFonts w:ascii="Ubuntu" w:hAnsi="Ubuntu"/>
+                <w:sz w:val="18"/>
+                <w:szCs w:val="18"/>
+              </w:rPr>
+            </w:r>
+            <w:r>
+              <w:rPr>
+                <w:rFonts w:ascii="Ubuntu" w:hAnsi="Ubuntu"/>
+                <w:sz w:val="18"/>
+                <w:szCs w:val="18"/>
+              </w:rPr>
+            </w:r>
+            <w:r>
+              <w:rPr>
+                <w:rFonts w:ascii="Ubuntu" w:hAnsi="Ubuntu"/>
+                <w:sz w:val="18"/>
+                <w:szCs w:val="18"/>
+              </w:rPr>
             </w:r>
             <w:r>
               <w:rPr>
@@ -2990,6 +3081,35 @@
                 <w:sz w:val="18"/>
                 <w:szCs w:val="18"/>
               </w:rPr>
+              <w:t xml:space="preserve">28/02/2024</w:t>
+            </w:r>
+            <w:r>
+              <w:rPr>
+                <w:rFonts w:ascii="Ubuntu" w:hAnsi="Ubuntu"/>
+                <w:sz w:val="18"/>
+                <w:szCs w:val="18"/>
+              </w:rPr>
+            </w:r>
+            <w:r>
+              <w:rPr>
+                <w:rFonts w:ascii="Ubuntu" w:hAnsi="Ubuntu"/>
+                <w:sz w:val="18"/>
+                <w:szCs w:val="18"/>
+              </w:rPr>
+            </w:r>
+            <w:r>
+              <w:rPr>
+                <w:rFonts w:ascii="Ubuntu" w:hAnsi="Ubuntu"/>
+                <w:sz w:val="18"/>
+                <w:szCs w:val="18"/>
+              </w:rPr>
+            </w:r>
+            <w:r>
+              <w:rPr>
+                <w:rFonts w:ascii="Ubuntu" w:hAnsi="Ubuntu"/>
+                <w:sz w:val="18"/>
+                <w:szCs w:val="18"/>
+              </w:rPr>
             </w:r>
             <w:r>
               <w:rPr>
@@ -3038,6 +3158,7 @@
                 <w:sz w:val="18"/>
                 <w:szCs w:val="18"/>
               </w:rPr>
+              <w:t xml:space="preserve">1</w:t>
             </w:r>
             <w:r>
               <w:rPr>
@@ -3293,6 +3414,7 @@
                 <w:sz w:val="18"/>
                 <w:szCs w:val="18"/>
               </w:rPr>
+              <w:t xml:space="preserve">29/03/2024</w:t>
             </w:r>
             <w:r>
               <w:rPr>
@@ -3341,6 +3463,7 @@
                 <w:sz w:val="18"/>
                 <w:szCs w:val="18"/>
               </w:rPr>
+              <w:t xml:space="preserve">07/02/2024</w:t>
             </w:r>
             <w:r>
               <w:rPr>
@@ -3389,6 +3512,7 @@
                 <w:sz w:val="18"/>
                 <w:szCs w:val="18"/>
               </w:rPr>
+              <w:t xml:space="preserve">07/03/2024</w:t>
             </w:r>
             <w:r>
               <w:rPr>
@@ -3437,6 +3561,7 @@
                 <w:sz w:val="18"/>
                 <w:szCs w:val="18"/>
               </w:rPr>
+              <w:t xml:space="preserve">7</w:t>
             </w:r>
             <w:r>
               <w:rPr>
@@ -4479,6 +4604,7 @@
                 <w:sz w:val="18"/>
                 <w:szCs w:val="18"/>
               </w:rPr>
+              <w:t xml:space="preserve">13/03/2024</w:t>
             </w:r>
             <w:r>
               <w:rPr>
@@ -4521,6 +4647,35 @@
                 <w:sz w:val="18"/>
                 <w:szCs w:val="18"/>
               </w:rPr>
+              <w:t xml:space="preserve">13/03/2024</w:t>
+            </w:r>
+            <w:r>
+              <w:rPr>
+                <w:rFonts w:ascii="Ubuntu" w:hAnsi="Ubuntu"/>
+                <w:sz w:val="18"/>
+                <w:szCs w:val="18"/>
+              </w:rPr>
+            </w:r>
+            <w:r>
+              <w:rPr>
+                <w:rFonts w:ascii="Ubuntu" w:hAnsi="Ubuntu"/>
+                <w:sz w:val="18"/>
+                <w:szCs w:val="18"/>
+              </w:rPr>
+            </w:r>
+            <w:r>
+              <w:rPr>
+                <w:rFonts w:ascii="Ubuntu" w:hAnsi="Ubuntu"/>
+                <w:sz w:val="18"/>
+                <w:szCs w:val="18"/>
+              </w:rPr>
+            </w:r>
+            <w:r>
+              <w:rPr>
+                <w:rFonts w:ascii="Ubuntu" w:hAnsi="Ubuntu"/>
+                <w:sz w:val="18"/>
+                <w:szCs w:val="18"/>
+              </w:rPr>
             </w:r>
             <w:r>
               <w:rPr>
@@ -4557,6 +4712,35 @@
                 <w:szCs w:val="18"/>
               </w:rPr>
             </w:pPr>
+            <w:r>
+              <w:rPr>
+                <w:rFonts w:ascii="Ubuntu" w:hAnsi="Ubuntu"/>
+                <w:sz w:val="18"/>
+                <w:szCs w:val="18"/>
+              </w:rPr>
+              <w:t xml:space="preserve">13/03/2024</w:t>
+            </w:r>
+            <w:r>
+              <w:rPr>
+                <w:rFonts w:ascii="Ubuntu" w:hAnsi="Ubuntu"/>
+                <w:sz w:val="18"/>
+                <w:szCs w:val="18"/>
+              </w:rPr>
+            </w:r>
+            <w:r>
+              <w:rPr>
+                <w:rFonts w:ascii="Ubuntu" w:hAnsi="Ubuntu"/>
+                <w:sz w:val="18"/>
+                <w:szCs w:val="18"/>
+              </w:rPr>
+            </w:r>
+            <w:r>
+              <w:rPr>
+                <w:rFonts w:ascii="Ubuntu" w:hAnsi="Ubuntu"/>
+                <w:sz w:val="18"/>
+                <w:szCs w:val="18"/>
+              </w:rPr>
+            </w:r>
             <w:r>
               <w:rPr>
                 <w:rFonts w:ascii="Ubuntu" w:hAnsi="Ubuntu"/>
@@ -5547,6 +5731,7 @@
                 <w:sz w:val="18"/>
                 <w:szCs w:val="18"/>
               </w:rPr>
+              <w:t xml:space="preserve">13/03/2024</w:t>
             </w:r>
             <w:r>
               <w:rPr>

</xml_diff>